<commit_message>
PPT for Std 10 biology
PPT for Std 10 biology
</commit_message>
<xml_diff>
--- a/Offline/BusinessManagement/Ops/CourseUpload/Std-X/Science/Physics/Chapters/Chapter - 3 Electricity.docx
+++ b/Offline/BusinessManagement/Ops/CourseUpload/Std-X/Science/Physics/Chapters/Chapter - 3 Electricity.docx
@@ -1,309 +1,7 @@
 
 <file path=word/document.xml><?xml version="1.0" encoding="utf-8"?>
-<w:document xmlns:wpc="http://schemas.microsoft.com/office/word/2010/wordprocessingCanvas" xmlns:cx="http://schemas.microsoft.com/office/drawing/2014/chartex" xmlns:cx1="http://schemas.microsoft.com/office/drawing/2015/9/8/chartex" xmlns:cx2="http://schemas.microsoft.com/office/drawing/2015/10/21/chartex" xmlns:cx3="http://schemas.microsoft.com/office/drawing/2016/5/9/chartex" xmlns:cx4="http://schemas.microsoft.com/office/drawing/2016/5/10/chartex" xmlns:cx5="http://schemas.microsoft.com/office/drawing/2016/5/11/chartex" xmlns:cx6="http://schemas.microsoft.com/office/drawing/2016/5/12/chartex" xmlns:cx7="http://schemas.microsoft.com/office/drawing/2016/5/13/chartex" xmlns:cx8="http://schemas.microsoft.com/office/drawing/2016/5/14/chartex" xmlns:mc="http://schemas.openxmlformats.org/markup-compatibility/2006" xmlns:aink="http://schemas.microsoft.com/office/drawing/2016/ink" xmlns:am3d="http://schemas.microsoft.com/office/drawing/2017/model3d" xmlns:o="urn:schemas-microsoft-com:office:office" xmlns:r="http://schemas.openxmlformats.org/officeDocument/2006/relationships" xmlns:m="http://schemas.openxmlformats.org/officeDocument/2006/math" xmlns:v="urn:schemas-microsoft-com:vml" xmlns:wp14="http://schemas.microsoft.com/office/word/2010/wordprocessingDrawing" xmlns:wp="http://schemas.openxmlformats.org/drawingml/2006/wordprocessingDrawing" xmlns:w10="urn:schemas-microsoft-com:office:word" xmlns:w="http://schemas.openxmlformats.org/wordprocessingml/2006/main" xmlns:w14="http://schemas.microsoft.com/office/word/2010/wordml" xmlns:w15="http://schemas.microsoft.com/office/word/2012/wordml" xmlns:w16cex="http://schemas.microsoft.com/office/word/2018/wordml/cex" xmlns:w16cid="http://schemas.microsoft.com/office/word/2016/wordml/cid" xmlns:w16="http://schemas.microsoft.com/office/word/2018/wordml" xmlns:w16se="http://schemas.microsoft.com/office/word/2015/wordml/symex" xmlns:wpg="http://schemas.microsoft.com/office/word/2010/wordprocessingGroup" xmlns:wpi="http://schemas.microsoft.com/office/word/2010/wordprocessingInk" xmlns:wne="http://schemas.microsoft.com/office/word/2006/wordml" xmlns:wps="http://schemas.microsoft.com/office/word/2010/wordprocessingShape" mc:Ignorable="w14 w15 w16se w16cid w16 w16cex wp14">
+<w:document xmlns:wpc="http://schemas.microsoft.com/office/word/2010/wordprocessingCanvas" xmlns:cx="http://schemas.microsoft.com/office/drawing/2014/chartex" xmlns:cx1="http://schemas.microsoft.com/office/drawing/2015/9/8/chartex" xmlns:cx2="http://schemas.microsoft.com/office/drawing/2015/10/21/chartex" xmlns:cx3="http://schemas.microsoft.com/office/drawing/2016/5/9/chartex" xmlns:cx4="http://schemas.microsoft.com/office/drawing/2016/5/10/chartex" xmlns:cx5="http://schemas.microsoft.com/office/drawing/2016/5/11/chartex" xmlns:cx6="http://schemas.microsoft.com/office/drawing/2016/5/12/chartex" xmlns:cx7="http://schemas.microsoft.com/office/drawing/2016/5/13/chartex" xmlns:cx8="http://schemas.microsoft.com/office/drawing/2016/5/14/chartex" xmlns:mc="http://schemas.openxmlformats.org/markup-compatibility/2006" xmlns:aink="http://schemas.microsoft.com/office/drawing/2016/ink" xmlns:am3d="http://schemas.microsoft.com/office/drawing/2017/model3d" xmlns:o="urn:schemas-microsoft-com:office:office" xmlns:oel="http://schemas.microsoft.com/office/2019/extlst" xmlns:r="http://schemas.openxmlformats.org/officeDocument/2006/relationships" xmlns:m="http://schemas.openxmlformats.org/officeDocument/2006/math" xmlns:v="urn:schemas-microsoft-com:vml" xmlns:wp14="http://schemas.microsoft.com/office/word/2010/wordprocessingDrawing" xmlns:wp="http://schemas.openxmlformats.org/drawingml/2006/wordprocessingDrawing" xmlns:w10="urn:schemas-microsoft-com:office:word" xmlns:w="http://schemas.openxmlformats.org/wordprocessingml/2006/main" xmlns:w14="http://schemas.microsoft.com/office/word/2010/wordml" xmlns:w15="http://schemas.microsoft.com/office/word/2012/wordml" xmlns:w16cex="http://schemas.microsoft.com/office/word/2018/wordml/cex" xmlns:w16cid="http://schemas.microsoft.com/office/word/2016/wordml/cid" xmlns:w16="http://schemas.microsoft.com/office/word/2018/wordml" xmlns:w16sdtdh="http://schemas.microsoft.com/office/word/2020/wordml/sdtdatahash" xmlns:w16se="http://schemas.microsoft.com/office/word/2015/wordml/symex" xmlns:wpg="http://schemas.microsoft.com/office/word/2010/wordprocessingGroup" xmlns:wpi="http://schemas.microsoft.com/office/word/2010/wordprocessingInk" xmlns:wne="http://schemas.microsoft.com/office/word/2006/wordml" xmlns:wps="http://schemas.microsoft.com/office/word/2010/wordprocessingShape" mc:Ignorable="w14 w15 w16se w16cid w16 w16cex w16sdtdh wp14">
   <w:body>
-    <w:p>
-      <w:pPr>
-        <w:pStyle w:val="BodyText"/>
-        <w:rPr>
-          <w:i/>
-          <w:sz w:val="20"/>
-        </w:rPr>
-      </w:pPr>
-    </w:p>
-    <w:p>
-      <w:pPr>
-        <w:pStyle w:val="BodyText"/>
-        <w:rPr>
-          <w:i/>
-          <w:sz w:val="20"/>
-        </w:rPr>
-      </w:pPr>
-    </w:p>
-    <w:p>
-      <w:pPr>
-        <w:pStyle w:val="BodyText"/>
-        <w:rPr>
-          <w:i/>
-          <w:sz w:val="20"/>
-        </w:rPr>
-      </w:pPr>
-    </w:p>
-    <w:p>
-      <w:pPr>
-        <w:pStyle w:val="BodyText"/>
-        <w:rPr>
-          <w:i/>
-          <w:sz w:val="20"/>
-        </w:rPr>
-      </w:pPr>
-    </w:p>
-    <w:p>
-      <w:pPr>
-        <w:pStyle w:val="BodyText"/>
-        <w:rPr>
-          <w:i/>
-          <w:sz w:val="20"/>
-        </w:rPr>
-      </w:pPr>
-    </w:p>
-    <w:p>
-      <w:pPr>
-        <w:pStyle w:val="BodyText"/>
-        <w:rPr>
-          <w:i/>
-          <w:sz w:val="20"/>
-        </w:rPr>
-      </w:pPr>
-    </w:p>
-    <w:p>
-      <w:pPr>
-        <w:pStyle w:val="BodyText"/>
-        <w:rPr>
-          <w:i/>
-          <w:sz w:val="20"/>
-        </w:rPr>
-      </w:pPr>
-    </w:p>
-    <w:p>
-      <w:pPr>
-        <w:pStyle w:val="BodyText"/>
-        <w:rPr>
-          <w:i/>
-          <w:sz w:val="20"/>
-        </w:rPr>
-      </w:pPr>
-    </w:p>
-    <w:p>
-      <w:pPr>
-        <w:pStyle w:val="BodyText"/>
-        <w:rPr>
-          <w:i/>
-          <w:sz w:val="20"/>
-        </w:rPr>
-      </w:pPr>
-    </w:p>
-    <w:p>
-      <w:pPr>
-        <w:pStyle w:val="BodyText"/>
-        <w:rPr>
-          <w:i/>
-          <w:sz w:val="20"/>
-        </w:rPr>
-      </w:pPr>
-    </w:p>
-    <w:p>
-      <w:pPr>
-        <w:pStyle w:val="BodyText"/>
-        <w:spacing w:before="7"/>
-        <w:rPr>
-          <w:i/>
-          <w:sz w:val="22"/>
-        </w:rPr>
-      </w:pPr>
-      <w:r>
-        <w:rPr>
-          <w:noProof/>
-        </w:rPr>
-        <w:drawing>
-          <wp:anchor distT="0" distB="0" distL="0" distR="0" simplePos="0" relativeHeight="251659264" behindDoc="0" locked="0" layoutInCell="1" allowOverlap="1" wp14:anchorId="3D8729EF" wp14:editId="05608FD2">
-            <wp:simplePos x="0" y="0"/>
-            <wp:positionH relativeFrom="page">
-              <wp:posOffset>891023</wp:posOffset>
-            </wp:positionH>
-            <wp:positionV relativeFrom="paragraph">
-              <wp:posOffset>1167364</wp:posOffset>
-            </wp:positionV>
-            <wp:extent cx="750505" cy="913638"/>
-            <wp:effectExtent l="0" t="0" r="0" b="0"/>
-            <wp:wrapTopAndBottom/>
-            <wp:docPr id="15" name="image8.jpeg"/>
-            <wp:cNvGraphicFramePr>
-              <a:graphicFrameLocks xmlns:a="http://schemas.openxmlformats.org/drawingml/2006/main" noChangeAspect="1"/>
-            </wp:cNvGraphicFramePr>
-            <a:graphic xmlns:a="http://schemas.openxmlformats.org/drawingml/2006/main">
-              <a:graphicData uri="http://schemas.openxmlformats.org/drawingml/2006/picture">
-                <pic:pic xmlns:pic="http://schemas.openxmlformats.org/drawingml/2006/picture">
-                  <pic:nvPicPr>
-                    <pic:cNvPr id="16" name="image8.jpeg"/>
-                    <pic:cNvPicPr/>
-                  </pic:nvPicPr>
-                  <pic:blipFill>
-                    <a:blip r:embed="rId7" cstate="print"/>
-                    <a:stretch>
-                      <a:fillRect/>
-                    </a:stretch>
-                  </pic:blipFill>
-                  <pic:spPr>
-                    <a:xfrm>
-                      <a:off x="0" y="0"/>
-                      <a:ext cx="750505" cy="913638"/>
-                    </a:xfrm>
-                    <a:prstGeom prst="rect">
-                      <a:avLst/>
-                    </a:prstGeom>
-                  </pic:spPr>
-                </pic:pic>
-              </a:graphicData>
-            </a:graphic>
-          </wp:anchor>
-        </w:drawing>
-      </w:r>
-      <w:r>
-        <w:rPr>
-          <w:noProof/>
-        </w:rPr>
-        <w:drawing>
-          <wp:anchor distT="0" distB="0" distL="0" distR="0" simplePos="0" relativeHeight="2" behindDoc="0" locked="0" layoutInCell="1" allowOverlap="1" wp14:anchorId="647A152C" wp14:editId="3A8B276E">
-            <wp:simplePos x="0" y="0"/>
-            <wp:positionH relativeFrom="page">
-              <wp:posOffset>1798779</wp:posOffset>
-            </wp:positionH>
-            <wp:positionV relativeFrom="paragraph">
-              <wp:posOffset>1167364</wp:posOffset>
-            </wp:positionV>
-            <wp:extent cx="784236" cy="913638"/>
-            <wp:effectExtent l="0" t="0" r="0" b="0"/>
-            <wp:wrapTopAndBottom/>
-            <wp:docPr id="17" name="image9.jpeg"/>
-            <wp:cNvGraphicFramePr>
-              <a:graphicFrameLocks xmlns:a="http://schemas.openxmlformats.org/drawingml/2006/main" noChangeAspect="1"/>
-            </wp:cNvGraphicFramePr>
-            <a:graphic xmlns:a="http://schemas.openxmlformats.org/drawingml/2006/main">
-              <a:graphicData uri="http://schemas.openxmlformats.org/drawingml/2006/picture">
-                <pic:pic xmlns:pic="http://schemas.openxmlformats.org/drawingml/2006/picture">
-                  <pic:nvPicPr>
-                    <pic:cNvPr id="18" name="image9.jpeg"/>
-                    <pic:cNvPicPr/>
-                  </pic:nvPicPr>
-                  <pic:blipFill>
-                    <a:blip r:embed="rId8" cstate="print"/>
-                    <a:stretch>
-                      <a:fillRect/>
-                    </a:stretch>
-                  </pic:blipFill>
-                  <pic:spPr>
-                    <a:xfrm>
-                      <a:off x="0" y="0"/>
-                      <a:ext cx="784236" cy="913638"/>
-                    </a:xfrm>
-                    <a:prstGeom prst="rect">
-                      <a:avLst/>
-                    </a:prstGeom>
-                  </pic:spPr>
-                </pic:pic>
-              </a:graphicData>
-            </a:graphic>
-          </wp:anchor>
-        </w:drawing>
-      </w:r>
-      <w:r>
-        <w:rPr>
-          <w:noProof/>
-        </w:rPr>
-        <w:drawing>
-          <wp:anchor distT="0" distB="0" distL="0" distR="0" simplePos="0" relativeHeight="3" behindDoc="0" locked="0" layoutInCell="1" allowOverlap="1" wp14:anchorId="077476C3" wp14:editId="19FCDB7A">
-            <wp:simplePos x="0" y="0"/>
-            <wp:positionH relativeFrom="page">
-              <wp:posOffset>2685619</wp:posOffset>
-            </wp:positionH>
-            <wp:positionV relativeFrom="paragraph">
-              <wp:posOffset>190215</wp:posOffset>
-            </wp:positionV>
-            <wp:extent cx="3136944" cy="1915287"/>
-            <wp:effectExtent l="0" t="0" r="0" b="0"/>
-            <wp:wrapTopAndBottom/>
-            <wp:docPr id="19" name="image10.jpeg"/>
-            <wp:cNvGraphicFramePr>
-              <a:graphicFrameLocks xmlns:a="http://schemas.openxmlformats.org/drawingml/2006/main" noChangeAspect="1"/>
-            </wp:cNvGraphicFramePr>
-            <a:graphic xmlns:a="http://schemas.openxmlformats.org/drawingml/2006/main">
-              <a:graphicData uri="http://schemas.openxmlformats.org/drawingml/2006/picture">
-                <pic:pic xmlns:pic="http://schemas.openxmlformats.org/drawingml/2006/picture">
-                  <pic:nvPicPr>
-                    <pic:cNvPr id="20" name="image10.jpeg"/>
-                    <pic:cNvPicPr/>
-                  </pic:nvPicPr>
-                  <pic:blipFill>
-                    <a:blip r:embed="rId9" cstate="print"/>
-                    <a:stretch>
-                      <a:fillRect/>
-                    </a:stretch>
-                  </pic:blipFill>
-                  <pic:spPr>
-                    <a:xfrm>
-                      <a:off x="0" y="0"/>
-                      <a:ext cx="3136944" cy="1915287"/>
-                    </a:xfrm>
-                    <a:prstGeom prst="rect">
-                      <a:avLst/>
-                    </a:prstGeom>
-                  </pic:spPr>
-                </pic:pic>
-              </a:graphicData>
-            </a:graphic>
-          </wp:anchor>
-        </w:drawing>
-      </w:r>
-      <w:r>
-        <w:rPr>
-          <w:noProof/>
-        </w:rPr>
-        <w:drawing>
-          <wp:anchor distT="0" distB="0" distL="0" distR="0" simplePos="0" relativeHeight="4" behindDoc="0" locked="0" layoutInCell="1" allowOverlap="1" wp14:anchorId="147C997C" wp14:editId="0B18EC70">
-            <wp:simplePos x="0" y="0"/>
-            <wp:positionH relativeFrom="page">
-              <wp:posOffset>5919238</wp:posOffset>
-            </wp:positionH>
-            <wp:positionV relativeFrom="paragraph">
-              <wp:posOffset>1150733</wp:posOffset>
-            </wp:positionV>
-            <wp:extent cx="796885" cy="947165"/>
-            <wp:effectExtent l="0" t="0" r="0" b="0"/>
-            <wp:wrapTopAndBottom/>
-            <wp:docPr id="21" name="image11.jpeg"/>
-            <wp:cNvGraphicFramePr>
-              <a:graphicFrameLocks xmlns:a="http://schemas.openxmlformats.org/drawingml/2006/main" noChangeAspect="1"/>
-            </wp:cNvGraphicFramePr>
-            <a:graphic xmlns:a="http://schemas.openxmlformats.org/drawingml/2006/main">
-              <a:graphicData uri="http://schemas.openxmlformats.org/drawingml/2006/picture">
-                <pic:pic xmlns:pic="http://schemas.openxmlformats.org/drawingml/2006/picture">
-                  <pic:nvPicPr>
-                    <pic:cNvPr id="22" name="image11.jpeg"/>
-                    <pic:cNvPicPr/>
-                  </pic:nvPicPr>
-                  <pic:blipFill>
-                    <a:blip r:embed="rId10" cstate="print"/>
-                    <a:stretch>
-                      <a:fillRect/>
-                    </a:stretch>
-                  </pic:blipFill>
-                  <pic:spPr>
-                    <a:xfrm>
-                      <a:off x="0" y="0"/>
-                      <a:ext cx="796885" cy="947165"/>
-                    </a:xfrm>
-                    <a:prstGeom prst="rect">
-                      <a:avLst/>
-                    </a:prstGeom>
-                  </pic:spPr>
-                </pic:pic>
-              </a:graphicData>
-            </a:graphic>
-          </wp:anchor>
-        </w:drawing>
-      </w:r>
-    </w:p>
-    <w:p>
-      <w:pPr>
-        <w:sectPr>
-          <w:type w:val="continuous"/>
-          <w:pgSz w:w="12240" w:h="15840"/>
-          <w:pgMar w:top="120" w:right="0" w:bottom="0" w:left="0" w:header="720" w:footer="720" w:gutter="0"/>
-          <w:cols w:space="720"/>
-        </w:sectPr>
-      </w:pPr>
-    </w:p>
     <w:p>
       <w:pPr>
         <w:pStyle w:val="BodyText"/>
@@ -320,11 +18,11 @@
           <w:sz w:val="16"/>
         </w:rPr>
         <w:sectPr>
-          <w:headerReference w:type="default" r:id="rId11"/>
-          <w:footerReference w:type="default" r:id="rId12"/>
+          <w:headerReference w:type="default" r:id="rId7"/>
+          <w:footerReference w:type="default" r:id="rId8"/>
           <w:pgSz w:w="12240" w:h="15840"/>
           <w:pgMar w:top="660" w:right="0" w:bottom="320" w:left="0" w:header="19" w:footer="136" w:gutter="0"/>
-          <w:pgNumType w:start="2"/>
+          <w:pgNumType w:start="1"/>
           <w:cols w:space="720"/>
         </w:sectPr>
       </w:pPr>
@@ -401,46 +99,10 @@
     <w:p>
       <w:pPr>
         <w:pStyle w:val="BodyText"/>
-        <w:spacing w:before="11"/>
-        <w:rPr>
-          <w:b/>
-          <w:sz w:val="29"/>
-        </w:rPr>
-      </w:pPr>
-    </w:p>
-    <w:p>
-      <w:pPr>
-        <w:pStyle w:val="BodyText"/>
         <w:spacing w:line="20" w:lineRule="exact"/>
         <w:ind w:left="691"/>
         <w:rPr>
           <w:sz w:val="2"/>
-        </w:rPr>
-      </w:pPr>
-      <w:r>
-        <w:rPr>
-          <w:sz w:val="2"/>
-        </w:rPr>
-      </w:r>
-      <w:r>
-        <w:rPr>
-          <w:sz w:val="2"/>
-        </w:rPr>
-        <w:pict w14:anchorId="059CB955">
-          <v:group id="_x0000_s1038" style="width:496.25pt;height:.5pt;mso-position-horizontal-relative:char;mso-position-vertical-relative:line" coordsize="9925,10">
-            <v:rect id="_x0000_s1039" style="position:absolute;width:9925;height:10" fillcolor="#4f81bc" stroked="f"/>
-            <w10:anchorlock/>
-          </v:group>
-        </w:pict>
-      </w:r>
-    </w:p>
-    <w:p>
-      <w:pPr>
-        <w:pStyle w:val="BodyText"/>
-        <w:spacing w:before="1"/>
-        <w:rPr>
-          <w:b/>
-          <w:sz w:val="14"/>
         </w:rPr>
       </w:pPr>
     </w:p>
@@ -551,7 +213,7 @@
       </w:pPr>
       <w:r>
         <w:pict w14:anchorId="687E9791">
-          <v:line id="_x0000_s1037" style="position:absolute;left:0;text-align:left;z-index:-15912448;mso-position-horizontal-relative:page" from="117.9pt,17.3pt" to="220.6pt,17.3pt" strokeweight=".17336mm">
+          <v:line id="_x0000_s2061" style="position:absolute;left:0;text-align:left;z-index:-15912448;mso-position-horizontal-relative:page" from="117.9pt,17.3pt" to="220.6pt,17.3pt" strokeweight=".17336mm">
             <w10:wrap anchorx="page"/>
           </v:line>
         </w:pict>
@@ -592,6 +254,9 @@
     </w:p>
     <w:p>
       <w:pPr>
+        <w:tabs>
+          <w:tab w:val="center" w:pos="7449"/>
+        </w:tabs>
         <w:spacing w:line="210" w:lineRule="exact"/>
         <w:ind w:left="2659"/>
         <w:rPr>
@@ -604,6 +269,13 @@
           <w:w w:val="105"/>
         </w:rPr>
         <w:t>Time taken (t)</w:t>
+      </w:r>
+      <w:r>
+        <w:rPr>
+          <w:b/>
+          <w:w w:val="105"/>
+        </w:rPr>
+        <w:tab/>
       </w:r>
     </w:p>
     <w:p>
@@ -700,14 +372,7 @@
           <w:sz w:val="23"/>
           <w:vertAlign w:val="superscript"/>
         </w:rPr>
-        <w:t>−</w:t>
-      </w:r>
-      <w:r>
-        <w:rPr>
-          <w:sz w:val="23"/>
-          <w:vertAlign w:val="superscript"/>
-        </w:rPr>
-        <w:t>3</w:t>
+        <w:t>−3</w:t>
       </w:r>
       <w:r>
         <w:rPr>
@@ -747,14 +412,7 @@
           <w:sz w:val="23"/>
           <w:vertAlign w:val="superscript"/>
         </w:rPr>
-        <w:t>−</w:t>
-      </w:r>
-      <w:r>
-        <w:rPr>
-          <w:sz w:val="23"/>
-          <w:vertAlign w:val="superscript"/>
-        </w:rPr>
-        <w:t>6</w:t>
+        <w:t>−6</w:t>
       </w:r>
       <w:r>
         <w:rPr>
@@ -823,14 +481,6 @@
     </w:p>
     <w:p>
       <w:pPr>
-        <w:pStyle w:val="BodyText"/>
-        <w:rPr>
-          <w:sz w:val="28"/>
-        </w:rPr>
-      </w:pPr>
-    </w:p>
-    <w:p>
-      <w:pPr>
         <w:pStyle w:val="Heading2"/>
         <w:spacing w:before="234"/>
         <w:ind w:left="0" w:right="6795"/>
@@ -854,7 +504,7 @@
       </w:pPr>
       <w:r>
         <w:pict w14:anchorId="5B897D86">
-          <v:rect id="_x0000_s1036" style="position:absolute;margin-left:34.6pt;margin-top:17.3pt;width:496.25pt;height:.5pt;z-index:-15720960;mso-wrap-distance-left:0;mso-wrap-distance-right:0;mso-position-horizontal-relative:page" fillcolor="#4f81bc" stroked="f">
+          <v:rect id="_x0000_s2060" style="position:absolute;margin-left:34.6pt;margin-top:17.3pt;width:496.25pt;height:.5pt;z-index:-15720960;mso-wrap-distance-left:0;mso-wrap-distance-right:0;mso-position-horizontal-relative:page" fillcolor="#4f81bc" stroked="f">
             <w10:wrap type="topAndBottom" anchorx="page"/>
           </v:rect>
         </w:pict>
@@ -947,7 +597,7 @@
       </w:pPr>
       <w:r>
         <w:pict w14:anchorId="44A17471">
-          <v:line id="_x0000_s1035" style="position:absolute;left:0;text-align:left;z-index:-15911936;mso-position-horizontal-relative:page" from="188.95pt,15.75pt" to="341.05pt,15.75pt" strokeweight=".17731mm">
+          <v:line id="_x0000_s2059" style="position:absolute;left:0;text-align:left;z-index:-15911936;mso-position-horizontal-relative:page" from="188.95pt,15.75pt" to="341.05pt,15.75pt" strokeweight=".17731mm">
             <w10:wrap anchorx="page"/>
           </v:line>
         </w:pict>
@@ -1002,15 +652,7 @@
           <w:spacing w:val="-4"/>
           <w:w w:val="105"/>
         </w:rPr>
-        <w:t>Work d</w:t>
-      </w:r>
-      <w:r>
-        <w:rPr>
-          <w:b/>
-          <w:spacing w:val="-4"/>
-          <w:w w:val="105"/>
-        </w:rPr>
-        <w:t xml:space="preserve">one </w:t>
+        <w:t xml:space="preserve">Work done </w:t>
       </w:r>
       <w:r>
         <w:rPr>
@@ -1164,26 +806,16 @@
         <w:spacing w:before="8"/>
         <w:rPr>
           <w:b/>
-          <w:sz w:val="26"/>
+          <w:sz w:val="12"/>
         </w:rPr>
       </w:pPr>
       <w:r>
         <w:pict w14:anchorId="00FCE913">
-          <v:rect id="_x0000_s1034" style="position:absolute;margin-left:34.6pt;margin-top:17.3pt;width:496.25pt;height:.5pt;z-index:-15720448;mso-wrap-distance-left:0;mso-wrap-distance-right:0;mso-position-horizontal-relative:page" fillcolor="#4f81bc" stroked="f">
+          <v:rect id="_x0000_s2058" style="position:absolute;margin-left:34.6pt;margin-top:17.3pt;width:496.25pt;height:.5pt;z-index:-15720448;mso-wrap-distance-left:0;mso-wrap-distance-right:0;mso-position-horizontal-relative:page" fillcolor="#4f81bc" stroked="f">
             <w10:wrap type="topAndBottom" anchorx="page"/>
           </v:rect>
         </w:pict>
       </w:r>
-    </w:p>
-    <w:p>
-      <w:pPr>
-        <w:pStyle w:val="BodyText"/>
-        <w:spacing w:before="5"/>
-        <w:rPr>
-          <w:b/>
-          <w:sz w:val="12"/>
-        </w:rPr>
-      </w:pPr>
     </w:p>
     <w:p>
       <w:pPr>
@@ -1278,13 +910,7 @@
         <w:rPr>
           <w:sz w:val="23"/>
         </w:rPr>
-        <w:t xml:space="preserve">Some commonly used circuit elements are </w:t>
-      </w:r>
-      <w:r>
-        <w:rPr>
-          <w:sz w:val="23"/>
-        </w:rPr>
-        <w:t>given</w:t>
+        <w:t>Some commonly used circuit elements are given</w:t>
       </w:r>
       <w:r>
         <w:rPr>
@@ -1490,7 +1116,7 @@
                           <pic:cNvPicPr/>
                         </pic:nvPicPr>
                         <pic:blipFill>
-                          <a:blip r:embed="rId13" cstate="print"/>
+                          <a:blip r:embed="rId9" cstate="print"/>
                           <a:stretch>
                             <a:fillRect/>
                           </a:stretch>
@@ -1575,7 +1201,7 @@
                 <w:sz w:val="20"/>
               </w:rPr>
               <w:drawing>
-                <wp:inline distT="0" distB="0" distL="0" distR="0" wp14:anchorId="3BE80D36" wp14:editId="504FAE2A">
+                <wp:inline distT="0" distB="0" distL="0" distR="0" wp14:anchorId="3BE80D36" wp14:editId="1D9EF873">
                   <wp:extent cx="2159195" cy="435863"/>
                   <wp:effectExtent l="0" t="0" r="0" b="0"/>
                   <wp:docPr id="25" name="image13.jpeg"/>
@@ -1590,7 +1216,7 @@
                           <pic:cNvPicPr/>
                         </pic:nvPicPr>
                         <pic:blipFill>
-                          <a:blip r:embed="rId14" cstate="print"/>
+                          <a:blip r:embed="rId10" cstate="print"/>
                           <a:stretch>
                             <a:fillRect/>
                           </a:stretch>
@@ -1675,7 +1301,7 @@
                 <w:sz w:val="20"/>
               </w:rPr>
               <w:drawing>
-                <wp:inline distT="0" distB="0" distL="0" distR="0" wp14:anchorId="1BD965D0" wp14:editId="7E23AD42">
+                <wp:inline distT="0" distB="0" distL="0" distR="0" wp14:anchorId="1BD965D0" wp14:editId="048FD9B0">
                   <wp:extent cx="912674" cy="377190"/>
                   <wp:effectExtent l="0" t="0" r="0" b="0"/>
                   <wp:docPr id="27" name="image14.jpeg"/>
@@ -1690,7 +1316,7 @@
                           <pic:cNvPicPr/>
                         </pic:nvPicPr>
                         <pic:blipFill>
-                          <a:blip r:embed="rId15" cstate="print"/>
+                          <a:blip r:embed="rId11" cstate="print"/>
                           <a:stretch>
                             <a:fillRect/>
                           </a:stretch>
@@ -1775,7 +1401,7 @@
                 <w:sz w:val="20"/>
               </w:rPr>
               <w:drawing>
-                <wp:inline distT="0" distB="0" distL="0" distR="0" wp14:anchorId="39BAAEDE" wp14:editId="49D35815">
+                <wp:inline distT="0" distB="0" distL="0" distR="0" wp14:anchorId="39BAAEDE" wp14:editId="53FF4F3E">
                   <wp:extent cx="912556" cy="358330"/>
                   <wp:effectExtent l="0" t="0" r="0" b="0"/>
                   <wp:docPr id="29" name="image15.jpeg"/>
@@ -1790,7 +1416,7 @@
                           <pic:cNvPicPr/>
                         </pic:nvPicPr>
                         <pic:blipFill>
-                          <a:blip r:embed="rId16" cstate="print"/>
+                          <a:blip r:embed="rId12" cstate="print"/>
                           <a:stretch>
                             <a:fillRect/>
                           </a:stretch>
@@ -1899,7 +1525,7 @@
                           <pic:cNvPicPr/>
                         </pic:nvPicPr>
                         <pic:blipFill>
-                          <a:blip r:embed="rId17" cstate="print"/>
+                          <a:blip r:embed="rId13" cstate="print"/>
                           <a:stretch>
                             <a:fillRect/>
                           </a:stretch>
@@ -2056,7 +1682,7 @@
                           <pic:cNvPicPr/>
                         </pic:nvPicPr>
                         <pic:blipFill>
-                          <a:blip r:embed="rId18" cstate="print"/>
+                          <a:blip r:embed="rId14" cstate="print"/>
                           <a:stretch>
                             <a:fillRect/>
                           </a:stretch>
@@ -2156,7 +1782,7 @@
                           <pic:cNvPicPr/>
                         </pic:nvPicPr>
                         <pic:blipFill>
-                          <a:blip r:embed="rId19" cstate="print"/>
+                          <a:blip r:embed="rId15" cstate="print"/>
                           <a:stretch>
                             <a:fillRect/>
                           </a:stretch>
@@ -2256,7 +1882,7 @@
                           <pic:cNvPicPr/>
                         </pic:nvPicPr>
                         <pic:blipFill>
-                          <a:blip r:embed="rId20" cstate="print"/>
+                          <a:blip r:embed="rId16" cstate="print"/>
                           <a:stretch>
                             <a:fillRect/>
                           </a:stretch>
@@ -2356,7 +1982,7 @@
                           <pic:cNvPicPr/>
                         </pic:nvPicPr>
                         <pic:blipFill>
-                          <a:blip r:embed="rId21" cstate="print"/>
+                          <a:blip r:embed="rId17" cstate="print"/>
                           <a:stretch>
                             <a:fillRect/>
                           </a:stretch>
@@ -2458,7 +2084,7 @@
                           <pic:cNvPicPr/>
                         </pic:nvPicPr>
                         <pic:blipFill>
-                          <a:blip r:embed="rId22" cstate="print"/>
+                          <a:blip r:embed="rId18" cstate="print"/>
                           <a:stretch>
                             <a:fillRect/>
                           </a:stretch>
@@ -2558,7 +2184,7 @@
                           <pic:cNvPicPr/>
                         </pic:nvPicPr>
                         <pic:blipFill>
-                          <a:blip r:embed="rId23" cstate="print"/>
+                          <a:blip r:embed="rId19" cstate="print"/>
                           <a:stretch>
                             <a:fillRect/>
                           </a:stretch>
@@ -2592,15 +2218,6 @@
     </w:p>
     <w:p>
       <w:pPr>
-        <w:pStyle w:val="BodyText"/>
-        <w:spacing w:before="4"/>
-        <w:rPr>
-          <w:sz w:val="17"/>
-        </w:rPr>
-      </w:pPr>
-    </w:p>
-    <w:p>
-      <w:pPr>
         <w:pStyle w:val="Heading2"/>
         <w:spacing w:before="91"/>
       </w:pPr>
@@ -2622,20 +2239,11 @@
       </w:pPr>
       <w:r>
         <w:pict w14:anchorId="5CE08CA2">
-          <v:rect id="_x0000_s1033" style="position:absolute;margin-left:34.6pt;margin-top:17.05pt;width:496.25pt;height:.5pt;z-index:-15718912;mso-wrap-distance-left:0;mso-wrap-distance-right:0;mso-position-horizontal-relative:page" fillcolor="#4f81bc" stroked="f">
+          <v:rect id="_x0000_s2057" style="position:absolute;margin-left:34.6pt;margin-top:17.05pt;width:496.25pt;height:.5pt;z-index:-15718912;mso-wrap-distance-left:0;mso-wrap-distance-right:0;mso-position-horizontal-relative:page" fillcolor="#4f81bc" stroked="f">
             <w10:wrap type="topAndBottom" anchorx="page"/>
           </v:rect>
         </w:pict>
       </w:r>
-    </w:p>
-    <w:p>
-      <w:pPr>
-        <w:pStyle w:val="BodyText"/>
-        <w:rPr>
-          <w:b/>
-          <w:sz w:val="20"/>
-        </w:rPr>
-      </w:pPr>
     </w:p>
     <w:p>
       <w:pPr>
@@ -2818,10 +2426,7 @@
         <w:t xml:space="preserve">resistance </w:t>
       </w:r>
       <w:r>
-        <w:t xml:space="preserve">of the </w:t>
-      </w:r>
-      <w:r>
-        <w:t>conductor.</w:t>
+        <w:t>of the conductor.</w:t>
       </w:r>
     </w:p>
     <w:p>
@@ -3032,7 +2637,7 @@
       </w:pPr>
       <w:r>
         <w:pict w14:anchorId="2D7FFABE">
-          <v:line id="_x0000_s1032" style="position:absolute;left:0;text-align:left;z-index:-15910400;mso-position-horizontal-relative:page" from="105.75pt,17.65pt" to="115.1pt,17.65pt" strokeweight=".17619mm">
+          <v:line id="_x0000_s2056" style="position:absolute;left:0;text-align:left;z-index:-15910400;mso-position-horizontal-relative:page" from="105.75pt,17.65pt" to="115.1pt,17.65pt" strokeweight=".17619mm">
             <w10:wrap anchorx="page"/>
           </v:line>
         </w:pict>
@@ -3109,90 +2714,46 @@
       <w:pPr>
         <w:pStyle w:val="BodyText"/>
         <w:spacing w:before="2"/>
-        <w:rPr>
-          <w:b/>
-          <w:sz w:val="26"/>
+        <w:ind w:left="720"/>
+        <w:rPr>
+          <w:rFonts w:ascii="Symbol" w:hAnsi="Symbol"/>
         </w:rPr>
       </w:pPr>
       <w:r>
         <w:pict w14:anchorId="21C32756">
-          <v:rect id="_x0000_s1031" style="position:absolute;margin-left:34.6pt;margin-top:17.05pt;width:496.25pt;height:.5pt;z-index:-15718400;mso-wrap-distance-left:0;mso-wrap-distance-right:0;mso-position-horizontal-relative:page" fillcolor="#4f81bc" stroked="f">
+          <v:rect id="_x0000_s2055" style="position:absolute;left:0;text-align:left;margin-left:34.6pt;margin-top:17.05pt;width:496.25pt;height:.5pt;z-index:-15718400;mso-wrap-distance-left:0;mso-wrap-distance-right:0;mso-position-horizontal-relative:page" fillcolor="#4f81bc" stroked="f">
             <w10:wrap type="topAndBottom" anchorx="page"/>
           </v:rect>
         </w:pict>
       </w:r>
-    </w:p>
-    <w:p>
-      <w:pPr>
-        <w:pStyle w:val="BodyText"/>
-        <w:spacing w:before="10"/>
-        <w:rPr>
-          <w:b/>
-          <w:sz w:val="12"/>
-        </w:rPr>
-      </w:pPr>
-    </w:p>
-    <w:p>
-      <w:pPr>
-        <w:pStyle w:val="ListParagraph"/>
-        <w:numPr>
-          <w:ilvl w:val="0"/>
-          <w:numId w:val="2"/>
-        </w:numPr>
-        <w:tabs>
-          <w:tab w:val="left" w:pos="1080"/>
-          <w:tab w:val="left" w:pos="1081"/>
-        </w:tabs>
-        <w:spacing w:before="100" w:line="276" w:lineRule="auto"/>
-        <w:ind w:right="726"/>
-        <w:rPr>
-          <w:rFonts w:ascii="Symbol" w:hAnsi="Symbol"/>
-          <w:sz w:val="23"/>
-        </w:rPr>
-      </w:pPr>
-      <w:r>
-        <w:rPr>
-          <w:sz w:val="23"/>
-        </w:rPr>
+      <w:r>
         <w:t xml:space="preserve">The resistance of a conductor is directly proportional to </w:t>
       </w:r>
       <w:r>
         <w:rPr>
           <w:spacing w:val="-2"/>
-          <w:sz w:val="23"/>
         </w:rPr>
         <w:t xml:space="preserve">its </w:t>
       </w:r>
       <w:r>
-        <w:rPr>
-          <w:sz w:val="23"/>
-        </w:rPr>
         <w:t xml:space="preserve">length (l) and inversely proportional to </w:t>
       </w:r>
       <w:r>
         <w:rPr>
           <w:spacing w:val="-2"/>
-          <w:sz w:val="23"/>
         </w:rPr>
         <w:t xml:space="preserve">its </w:t>
       </w:r>
       <w:r>
-        <w:rPr>
-          <w:sz w:val="23"/>
-        </w:rPr>
         <w:t>area of cross section</w:t>
       </w:r>
       <w:r>
         <w:rPr>
           <w:spacing w:val="-8"/>
-          <w:sz w:val="23"/>
-        </w:rPr>
-        <w:t xml:space="preserve"> </w:t>
-      </w:r>
-      <w:r>
-        <w:rPr>
-          <w:sz w:val="23"/>
-        </w:rPr>
+        </w:rPr>
+        <w:t xml:space="preserve"> </w:t>
+      </w:r>
+      <w:r>
         <w:t>(A).</w:t>
       </w:r>
     </w:p>
@@ -3469,26 +3030,16 @@
         <w:spacing w:before="2"/>
         <w:rPr>
           <w:b/>
-          <w:sz w:val="26"/>
+          <w:sz w:val="13"/>
         </w:rPr>
       </w:pPr>
       <w:r>
         <w:pict w14:anchorId="56C8DFB0">
-          <v:rect id="_x0000_s1030" style="position:absolute;margin-left:34.6pt;margin-top:17pt;width:496.25pt;height:.5pt;z-index:-15717376;mso-wrap-distance-left:0;mso-wrap-distance-right:0;mso-position-horizontal-relative:page" fillcolor="#4f81bc" stroked="f">
+          <v:rect id="_x0000_s2054" style="position:absolute;margin-left:34.6pt;margin-top:17pt;width:496.25pt;height:.5pt;z-index:-15717376;mso-wrap-distance-left:0;mso-wrap-distance-right:0;mso-position-horizontal-relative:page" fillcolor="#4f81bc" stroked="f">
             <w10:wrap type="topAndBottom" anchorx="page"/>
           </v:rect>
         </w:pict>
       </w:r>
-    </w:p>
-    <w:p>
-      <w:pPr>
-        <w:pStyle w:val="BodyText"/>
-        <w:spacing w:before="2"/>
-        <w:rPr>
-          <w:b/>
-          <w:sz w:val="13"/>
-        </w:rPr>
-      </w:pPr>
     </w:p>
     <w:p>
       <w:pPr>
@@ -3930,13 +3481,7 @@
         <w:rPr>
           <w:sz w:val="23"/>
         </w:rPr>
-        <w:t>The main current div</w:t>
-      </w:r>
-      <w:r>
-        <w:rPr>
-          <w:sz w:val="23"/>
-        </w:rPr>
-        <w:t xml:space="preserve">ides itself, and a </w:t>
+        <w:t xml:space="preserve">The main current divides itself, and a </w:t>
       </w:r>
       <w:proofErr w:type="gramStart"/>
       <w:r>
@@ -4079,28 +3624,28 @@
       </w:pPr>
       <w:r>
         <w:pict w14:anchorId="733A4DC8">
-          <v:line id="_x0000_s1029" style="position:absolute;left:0;text-align:left;z-index:-15909376;mso-position-horizontal-relative:page" from="56.1pt,16.95pt" to="70.3pt,16.95pt" strokeweight=".17564mm">
+          <v:line id="_x0000_s2053" style="position:absolute;left:0;text-align:left;z-index:-15909376;mso-position-horizontal-relative:page" from="56.1pt,16.95pt" to="70.3pt,16.95pt" strokeweight=".17564mm">
             <w10:wrap anchorx="page"/>
           </v:line>
         </w:pict>
       </w:r>
       <w:r>
         <w:pict w14:anchorId="1EC6F29C">
-          <v:line id="_x0000_s1028" style="position:absolute;left:0;text-align:left;z-index:-15908864;mso-position-horizontal-relative:page" from="82.85pt,16.95pt" to="95.85pt,16.95pt" strokeweight=".17564mm">
+          <v:line id="_x0000_s2052" style="position:absolute;left:0;text-align:left;z-index:-15908864;mso-position-horizontal-relative:page" from="82.85pt,16.95pt" to="95.85pt,16.95pt" strokeweight=".17564mm">
             <w10:wrap anchorx="page"/>
           </v:line>
         </w:pict>
       </w:r>
       <w:r>
         <w:pict w14:anchorId="51561560">
-          <v:line id="_x0000_s1027" style="position:absolute;left:0;text-align:left;z-index:-15908352;mso-position-horizontal-relative:page" from="107.8pt,16.95pt" to="121.8pt,16.95pt" strokeweight=".17564mm">
+          <v:line id="_x0000_s2051" style="position:absolute;left:0;text-align:left;z-index:-15908352;mso-position-horizontal-relative:page" from="107.8pt,16.95pt" to="121.8pt,16.95pt" strokeweight=".17564mm">
             <w10:wrap anchorx="page"/>
           </v:line>
         </w:pict>
       </w:r>
       <w:r>
         <w:pict w14:anchorId="6E7EE162">
-          <v:line id="_x0000_s1026" style="position:absolute;left:0;text-align:left;z-index:-15907840;mso-position-horizontal-relative:page" from="133.8pt,16.95pt" to="147.75pt,16.95pt" strokeweight=".17564mm">
+          <v:line id="_x0000_s2050" style="position:absolute;left:0;text-align:left;z-index:-15907840;mso-position-horizontal-relative:page" from="133.8pt,16.95pt" to="147.75pt,16.95pt" strokeweight=".17564mm">
             <w10:wrap anchorx="page"/>
           </v:line>
         </w:pict>
@@ -4410,13 +3955,7 @@
         <w:rPr>
           <w:sz w:val="23"/>
         </w:rPr>
-        <w:t>heat is produced in a conductor, when current passes through it, is called the heat</w:t>
-      </w:r>
-      <w:r>
-        <w:rPr>
-          <w:sz w:val="23"/>
-        </w:rPr>
-        <w:t>ing effect of electric</w:t>
+        <w:t>heat is produced in a conductor, when current passes through it, is called the heating effect of electric</w:t>
       </w:r>
       <w:r>
         <w:rPr>
@@ -4687,13 +4226,7 @@
         <w:rPr>
           <w:sz w:val="23"/>
         </w:rPr>
-        <w:t>Time f</w:t>
-      </w:r>
-      <w:r>
-        <w:rPr>
-          <w:sz w:val="23"/>
-        </w:rPr>
-        <w:t>or which the current flows through the</w:t>
+        <w:t>Time for which the current flows through the</w:t>
       </w:r>
       <w:r>
         <w:rPr>
@@ -4824,13 +4357,7 @@
         <w:rPr>
           <w:sz w:val="23"/>
         </w:rPr>
-        <w:t>Another application of Joule’s Law of Heating</w:t>
-      </w:r>
-      <w:r>
-        <w:rPr>
-          <w:sz w:val="23"/>
-        </w:rPr>
-        <w:t xml:space="preserve"> is the fuse used in electric</w:t>
+        <w:t>Another application of Joule’s Law of Heating is the fuse used in electric</w:t>
       </w:r>
       <w:r>
         <w:rPr>
@@ -5094,7 +4621,7 @@
 </file>
 
 <file path=word/endnotes.xml><?xml version="1.0" encoding="utf-8"?>
-<w:endnotes xmlns:wpc="http://schemas.microsoft.com/office/word/2010/wordprocessingCanvas" xmlns:cx="http://schemas.microsoft.com/office/drawing/2014/chartex" xmlns:cx1="http://schemas.microsoft.com/office/drawing/2015/9/8/chartex" xmlns:cx2="http://schemas.microsoft.com/office/drawing/2015/10/21/chartex" xmlns:cx3="http://schemas.microsoft.com/office/drawing/2016/5/9/chartex" xmlns:cx4="http://schemas.microsoft.com/office/drawing/2016/5/10/chartex" xmlns:cx5="http://schemas.microsoft.com/office/drawing/2016/5/11/chartex" xmlns:cx6="http://schemas.microsoft.com/office/drawing/2016/5/12/chartex" xmlns:cx7="http://schemas.microsoft.com/office/drawing/2016/5/13/chartex" xmlns:cx8="http://schemas.microsoft.com/office/drawing/2016/5/14/chartex" xmlns:mc="http://schemas.openxmlformats.org/markup-compatibility/2006" xmlns:aink="http://schemas.microsoft.com/office/drawing/2016/ink" xmlns:am3d="http://schemas.microsoft.com/office/drawing/2017/model3d" xmlns:o="urn:schemas-microsoft-com:office:office" xmlns:r="http://schemas.openxmlformats.org/officeDocument/2006/relationships" xmlns:m="http://schemas.openxmlformats.org/officeDocument/2006/math" xmlns:v="urn:schemas-microsoft-com:vml" xmlns:wp14="http://schemas.microsoft.com/office/word/2010/wordprocessingDrawing" xmlns:wp="http://schemas.openxmlformats.org/drawingml/2006/wordprocessingDrawing" xmlns:w10="urn:schemas-microsoft-com:office:word" xmlns:w="http://schemas.openxmlformats.org/wordprocessingml/2006/main" xmlns:w14="http://schemas.microsoft.com/office/word/2010/wordml" xmlns:w15="http://schemas.microsoft.com/office/word/2012/wordml" xmlns:w16cex="http://schemas.microsoft.com/office/word/2018/wordml/cex" xmlns:w16cid="http://schemas.microsoft.com/office/word/2016/wordml/cid" xmlns:w16="http://schemas.microsoft.com/office/word/2018/wordml" xmlns:w16se="http://schemas.microsoft.com/office/word/2015/wordml/symex" xmlns:wpg="http://schemas.microsoft.com/office/word/2010/wordprocessingGroup" xmlns:wpi="http://schemas.microsoft.com/office/word/2010/wordprocessingInk" xmlns:wne="http://schemas.microsoft.com/office/word/2006/wordml" xmlns:wps="http://schemas.microsoft.com/office/word/2010/wordprocessingShape" mc:Ignorable="w14 w15 w16se w16cid w16 w16cex wp14">
+<w:endnotes xmlns:wpc="http://schemas.microsoft.com/office/word/2010/wordprocessingCanvas" xmlns:cx="http://schemas.microsoft.com/office/drawing/2014/chartex" xmlns:cx1="http://schemas.microsoft.com/office/drawing/2015/9/8/chartex" xmlns:cx2="http://schemas.microsoft.com/office/drawing/2015/10/21/chartex" xmlns:cx3="http://schemas.microsoft.com/office/drawing/2016/5/9/chartex" xmlns:cx4="http://schemas.microsoft.com/office/drawing/2016/5/10/chartex" xmlns:cx5="http://schemas.microsoft.com/office/drawing/2016/5/11/chartex" xmlns:cx6="http://schemas.microsoft.com/office/drawing/2016/5/12/chartex" xmlns:cx7="http://schemas.microsoft.com/office/drawing/2016/5/13/chartex" xmlns:cx8="http://schemas.microsoft.com/office/drawing/2016/5/14/chartex" xmlns:mc="http://schemas.openxmlformats.org/markup-compatibility/2006" xmlns:aink="http://schemas.microsoft.com/office/drawing/2016/ink" xmlns:am3d="http://schemas.microsoft.com/office/drawing/2017/model3d" xmlns:o="urn:schemas-microsoft-com:office:office" xmlns:oel="http://schemas.microsoft.com/office/2019/extlst" xmlns:r="http://schemas.openxmlformats.org/officeDocument/2006/relationships" xmlns:m="http://schemas.openxmlformats.org/officeDocument/2006/math" xmlns:v="urn:schemas-microsoft-com:vml" xmlns:wp14="http://schemas.microsoft.com/office/word/2010/wordprocessingDrawing" xmlns:wp="http://schemas.openxmlformats.org/drawingml/2006/wordprocessingDrawing" xmlns:w10="urn:schemas-microsoft-com:office:word" xmlns:w="http://schemas.openxmlformats.org/wordprocessingml/2006/main" xmlns:w14="http://schemas.microsoft.com/office/word/2010/wordml" xmlns:w15="http://schemas.microsoft.com/office/word/2012/wordml" xmlns:w16cex="http://schemas.microsoft.com/office/word/2018/wordml/cex" xmlns:w16cid="http://schemas.microsoft.com/office/word/2016/wordml/cid" xmlns:w16="http://schemas.microsoft.com/office/word/2018/wordml" xmlns:w16sdtdh="http://schemas.microsoft.com/office/word/2020/wordml/sdtdatahash" xmlns:w16se="http://schemas.microsoft.com/office/word/2015/wordml/symex" xmlns:wpg="http://schemas.microsoft.com/office/word/2010/wordprocessingGroup" xmlns:wpi="http://schemas.microsoft.com/office/word/2010/wordprocessingInk" xmlns:wne="http://schemas.microsoft.com/office/word/2006/wordml" xmlns:wps="http://schemas.microsoft.com/office/word/2010/wordprocessingShape" mc:Ignorable="w14 w15 w16se w16cid w16 w16cex w16sdtdh wp14">
   <w:endnote w:type="separator" w:id="-1">
     <w:p>
       <w:r>
@@ -5113,7 +4640,7 @@
 </file>
 
 <file path=word/footer1.xml><?xml version="1.0" encoding="utf-8"?>
-<w:ftr xmlns:wpc="http://schemas.microsoft.com/office/word/2010/wordprocessingCanvas" xmlns:cx="http://schemas.microsoft.com/office/drawing/2014/chartex" xmlns:cx1="http://schemas.microsoft.com/office/drawing/2015/9/8/chartex" xmlns:cx2="http://schemas.microsoft.com/office/drawing/2015/10/21/chartex" xmlns:cx3="http://schemas.microsoft.com/office/drawing/2016/5/9/chartex" xmlns:cx4="http://schemas.microsoft.com/office/drawing/2016/5/10/chartex" xmlns:cx5="http://schemas.microsoft.com/office/drawing/2016/5/11/chartex" xmlns:cx6="http://schemas.microsoft.com/office/drawing/2016/5/12/chartex" xmlns:cx7="http://schemas.microsoft.com/office/drawing/2016/5/13/chartex" xmlns:cx8="http://schemas.microsoft.com/office/drawing/2016/5/14/chartex" xmlns:mc="http://schemas.openxmlformats.org/markup-compatibility/2006" xmlns:aink="http://schemas.microsoft.com/office/drawing/2016/ink" xmlns:am3d="http://schemas.microsoft.com/office/drawing/2017/model3d" xmlns:o="urn:schemas-microsoft-com:office:office" xmlns:r="http://schemas.openxmlformats.org/officeDocument/2006/relationships" xmlns:m="http://schemas.openxmlformats.org/officeDocument/2006/math" xmlns:v="urn:schemas-microsoft-com:vml" xmlns:wp14="http://schemas.microsoft.com/office/word/2010/wordprocessingDrawing" xmlns:wp="http://schemas.openxmlformats.org/drawingml/2006/wordprocessingDrawing" xmlns:w10="urn:schemas-microsoft-com:office:word" xmlns:w="http://schemas.openxmlformats.org/wordprocessingml/2006/main" xmlns:w14="http://schemas.microsoft.com/office/word/2010/wordml" xmlns:w15="http://schemas.microsoft.com/office/word/2012/wordml" xmlns:w16cex="http://schemas.microsoft.com/office/word/2018/wordml/cex" xmlns:w16cid="http://schemas.microsoft.com/office/word/2016/wordml/cid" xmlns:w16="http://schemas.microsoft.com/office/word/2018/wordml" xmlns:w16se="http://schemas.microsoft.com/office/word/2015/wordml/symex" xmlns:wpg="http://schemas.microsoft.com/office/word/2010/wordprocessingGroup" xmlns:wpi="http://schemas.microsoft.com/office/word/2010/wordprocessingInk" xmlns:wne="http://schemas.microsoft.com/office/word/2006/wordml" xmlns:wps="http://schemas.microsoft.com/office/word/2010/wordprocessingShape" mc:Ignorable="w14 w15 w16se w16cid w16 w16cex wp14">
+<w:ftr xmlns:wpc="http://schemas.microsoft.com/office/word/2010/wordprocessingCanvas" xmlns:cx="http://schemas.microsoft.com/office/drawing/2014/chartex" xmlns:cx1="http://schemas.microsoft.com/office/drawing/2015/9/8/chartex" xmlns:cx2="http://schemas.microsoft.com/office/drawing/2015/10/21/chartex" xmlns:cx3="http://schemas.microsoft.com/office/drawing/2016/5/9/chartex" xmlns:cx4="http://schemas.microsoft.com/office/drawing/2016/5/10/chartex" xmlns:cx5="http://schemas.microsoft.com/office/drawing/2016/5/11/chartex" xmlns:cx6="http://schemas.microsoft.com/office/drawing/2016/5/12/chartex" xmlns:cx7="http://schemas.microsoft.com/office/drawing/2016/5/13/chartex" xmlns:cx8="http://schemas.microsoft.com/office/drawing/2016/5/14/chartex" xmlns:mc="http://schemas.openxmlformats.org/markup-compatibility/2006" xmlns:aink="http://schemas.microsoft.com/office/drawing/2016/ink" xmlns:am3d="http://schemas.microsoft.com/office/drawing/2017/model3d" xmlns:o="urn:schemas-microsoft-com:office:office" xmlns:oel="http://schemas.microsoft.com/office/2019/extlst" xmlns:r="http://schemas.openxmlformats.org/officeDocument/2006/relationships" xmlns:m="http://schemas.openxmlformats.org/officeDocument/2006/math" xmlns:v="urn:schemas-microsoft-com:vml" xmlns:wp14="http://schemas.microsoft.com/office/word/2010/wordprocessingDrawing" xmlns:wp="http://schemas.openxmlformats.org/drawingml/2006/wordprocessingDrawing" xmlns:w10="urn:schemas-microsoft-com:office:word" xmlns:w="http://schemas.openxmlformats.org/wordprocessingml/2006/main" xmlns:w14="http://schemas.microsoft.com/office/word/2010/wordml" xmlns:w15="http://schemas.microsoft.com/office/word/2012/wordml" xmlns:w16cex="http://schemas.microsoft.com/office/word/2018/wordml/cex" xmlns:w16cid="http://schemas.microsoft.com/office/word/2016/wordml/cid" xmlns:w16="http://schemas.microsoft.com/office/word/2018/wordml" xmlns:w16sdtdh="http://schemas.microsoft.com/office/word/2020/wordml/sdtdatahash" xmlns:w16se="http://schemas.microsoft.com/office/word/2015/wordml/symex" xmlns:wpg="http://schemas.microsoft.com/office/word/2010/wordprocessingGroup" xmlns:wpi="http://schemas.microsoft.com/office/word/2010/wordprocessingInk" xmlns:wne="http://schemas.microsoft.com/office/word/2006/wordml" xmlns:wps="http://schemas.microsoft.com/office/word/2010/wordprocessingShape" mc:Ignorable="w14 w15 w16se w16cid w16 w16cex w16sdtdh wp14">
   <w:p>
     <w:pPr>
       <w:pStyle w:val="BodyText"/>
@@ -5127,7 +4654,7 @@
 </file>
 
 <file path=word/footnotes.xml><?xml version="1.0" encoding="utf-8"?>
-<w:footnotes xmlns:wpc="http://schemas.microsoft.com/office/word/2010/wordprocessingCanvas" xmlns:cx="http://schemas.microsoft.com/office/drawing/2014/chartex" xmlns:cx1="http://schemas.microsoft.com/office/drawing/2015/9/8/chartex" xmlns:cx2="http://schemas.microsoft.com/office/drawing/2015/10/21/chartex" xmlns:cx3="http://schemas.microsoft.com/office/drawing/2016/5/9/chartex" xmlns:cx4="http://schemas.microsoft.com/office/drawing/2016/5/10/chartex" xmlns:cx5="http://schemas.microsoft.com/office/drawing/2016/5/11/chartex" xmlns:cx6="http://schemas.microsoft.com/office/drawing/2016/5/12/chartex" xmlns:cx7="http://schemas.microsoft.com/office/drawing/2016/5/13/chartex" xmlns:cx8="http://schemas.microsoft.com/office/drawing/2016/5/14/chartex" xmlns:mc="http://schemas.openxmlformats.org/markup-compatibility/2006" xmlns:aink="http://schemas.microsoft.com/office/drawing/2016/ink" xmlns:am3d="http://schemas.microsoft.com/office/drawing/2017/model3d" xmlns:o="urn:schemas-microsoft-com:office:office" xmlns:r="http://schemas.openxmlformats.org/officeDocument/2006/relationships" xmlns:m="http://schemas.openxmlformats.org/officeDocument/2006/math" xmlns:v="urn:schemas-microsoft-com:vml" xmlns:wp14="http://schemas.microsoft.com/office/word/2010/wordprocessingDrawing" xmlns:wp="http://schemas.openxmlformats.org/drawingml/2006/wordprocessingDrawing" xmlns:w10="urn:schemas-microsoft-com:office:word" xmlns:w="http://schemas.openxmlformats.org/wordprocessingml/2006/main" xmlns:w14="http://schemas.microsoft.com/office/word/2010/wordml" xmlns:w15="http://schemas.microsoft.com/office/word/2012/wordml" xmlns:w16cex="http://schemas.microsoft.com/office/word/2018/wordml/cex" xmlns:w16cid="http://schemas.microsoft.com/office/word/2016/wordml/cid" xmlns:w16="http://schemas.microsoft.com/office/word/2018/wordml" xmlns:w16se="http://schemas.microsoft.com/office/word/2015/wordml/symex" xmlns:wpg="http://schemas.microsoft.com/office/word/2010/wordprocessingGroup" xmlns:wpi="http://schemas.microsoft.com/office/word/2010/wordprocessingInk" xmlns:wne="http://schemas.microsoft.com/office/word/2006/wordml" xmlns:wps="http://schemas.microsoft.com/office/word/2010/wordprocessingShape" mc:Ignorable="w14 w15 w16se w16cid w16 w16cex wp14">
+<w:footnotes xmlns:wpc="http://schemas.microsoft.com/office/word/2010/wordprocessingCanvas" xmlns:cx="http://schemas.microsoft.com/office/drawing/2014/chartex" xmlns:cx1="http://schemas.microsoft.com/office/drawing/2015/9/8/chartex" xmlns:cx2="http://schemas.microsoft.com/office/drawing/2015/10/21/chartex" xmlns:cx3="http://schemas.microsoft.com/office/drawing/2016/5/9/chartex" xmlns:cx4="http://schemas.microsoft.com/office/drawing/2016/5/10/chartex" xmlns:cx5="http://schemas.microsoft.com/office/drawing/2016/5/11/chartex" xmlns:cx6="http://schemas.microsoft.com/office/drawing/2016/5/12/chartex" xmlns:cx7="http://schemas.microsoft.com/office/drawing/2016/5/13/chartex" xmlns:cx8="http://schemas.microsoft.com/office/drawing/2016/5/14/chartex" xmlns:mc="http://schemas.openxmlformats.org/markup-compatibility/2006" xmlns:aink="http://schemas.microsoft.com/office/drawing/2016/ink" xmlns:am3d="http://schemas.microsoft.com/office/drawing/2017/model3d" xmlns:o="urn:schemas-microsoft-com:office:office" xmlns:oel="http://schemas.microsoft.com/office/2019/extlst" xmlns:r="http://schemas.openxmlformats.org/officeDocument/2006/relationships" xmlns:m="http://schemas.openxmlformats.org/officeDocument/2006/math" xmlns:v="urn:schemas-microsoft-com:vml" xmlns:wp14="http://schemas.microsoft.com/office/word/2010/wordprocessingDrawing" xmlns:wp="http://schemas.openxmlformats.org/drawingml/2006/wordprocessingDrawing" xmlns:w10="urn:schemas-microsoft-com:office:word" xmlns:w="http://schemas.openxmlformats.org/wordprocessingml/2006/main" xmlns:w14="http://schemas.microsoft.com/office/word/2010/wordml" xmlns:w15="http://schemas.microsoft.com/office/word/2012/wordml" xmlns:w16cex="http://schemas.microsoft.com/office/word/2018/wordml/cex" xmlns:w16cid="http://schemas.microsoft.com/office/word/2016/wordml/cid" xmlns:w16="http://schemas.microsoft.com/office/word/2018/wordml" xmlns:w16sdtdh="http://schemas.microsoft.com/office/word/2020/wordml/sdtdatahash" xmlns:w16se="http://schemas.microsoft.com/office/word/2015/wordml/symex" xmlns:wpg="http://schemas.microsoft.com/office/word/2010/wordprocessingGroup" xmlns:wpi="http://schemas.microsoft.com/office/word/2010/wordprocessingInk" xmlns:wne="http://schemas.microsoft.com/office/word/2006/wordml" xmlns:wps="http://schemas.microsoft.com/office/word/2010/wordprocessingShape" mc:Ignorable="w14 w15 w16se w16cid w16 w16cex w16sdtdh wp14">
   <w:footnote w:type="separator" w:id="-1">
     <w:p>
       <w:r>
@@ -5146,7 +4673,172 @@
 </file>
 
 <file path=word/header1.xml><?xml version="1.0" encoding="utf-8"?>
-<w:hdr xmlns:wpc="http://schemas.microsoft.com/office/word/2010/wordprocessingCanvas" xmlns:cx="http://schemas.microsoft.com/office/drawing/2014/chartex" xmlns:cx1="http://schemas.microsoft.com/office/drawing/2015/9/8/chartex" xmlns:cx2="http://schemas.microsoft.com/office/drawing/2015/10/21/chartex" xmlns:cx3="http://schemas.microsoft.com/office/drawing/2016/5/9/chartex" xmlns:cx4="http://schemas.microsoft.com/office/drawing/2016/5/10/chartex" xmlns:cx5="http://schemas.microsoft.com/office/drawing/2016/5/11/chartex" xmlns:cx6="http://schemas.microsoft.com/office/drawing/2016/5/12/chartex" xmlns:cx7="http://schemas.microsoft.com/office/drawing/2016/5/13/chartex" xmlns:cx8="http://schemas.microsoft.com/office/drawing/2016/5/14/chartex" xmlns:mc="http://schemas.openxmlformats.org/markup-compatibility/2006" xmlns:aink="http://schemas.microsoft.com/office/drawing/2016/ink" xmlns:am3d="http://schemas.microsoft.com/office/drawing/2017/model3d" xmlns:o="urn:schemas-microsoft-com:office:office" xmlns:r="http://schemas.openxmlformats.org/officeDocument/2006/relationships" xmlns:m="http://schemas.openxmlformats.org/officeDocument/2006/math" xmlns:v="urn:schemas-microsoft-com:vml" xmlns:wp14="http://schemas.microsoft.com/office/word/2010/wordprocessingDrawing" xmlns:wp="http://schemas.openxmlformats.org/drawingml/2006/wordprocessingDrawing" xmlns:w10="urn:schemas-microsoft-com:office:word" xmlns:w="http://schemas.openxmlformats.org/wordprocessingml/2006/main" xmlns:w14="http://schemas.microsoft.com/office/word/2010/wordml" xmlns:w15="http://schemas.microsoft.com/office/word/2012/wordml" xmlns:w16cex="http://schemas.microsoft.com/office/word/2018/wordml/cex" xmlns:w16cid="http://schemas.microsoft.com/office/word/2016/wordml/cid" xmlns:w16="http://schemas.microsoft.com/office/word/2018/wordml" xmlns:w16se="http://schemas.microsoft.com/office/word/2015/wordml/symex" xmlns:wpg="http://schemas.microsoft.com/office/word/2010/wordprocessingGroup" xmlns:wpi="http://schemas.microsoft.com/office/word/2010/wordprocessingInk" xmlns:wne="http://schemas.microsoft.com/office/word/2006/wordml" xmlns:wps="http://schemas.microsoft.com/office/word/2010/wordprocessingShape" mc:Ignorable="w14 w15 w16se w16cid w16 w16cex wp14">
+<w:hdr xmlns:wpc="http://schemas.microsoft.com/office/word/2010/wordprocessingCanvas" xmlns:cx="http://schemas.microsoft.com/office/drawing/2014/chartex" xmlns:cx1="http://schemas.microsoft.com/office/drawing/2015/9/8/chartex" xmlns:cx2="http://schemas.microsoft.com/office/drawing/2015/10/21/chartex" xmlns:cx3="http://schemas.microsoft.com/office/drawing/2016/5/9/chartex" xmlns:cx4="http://schemas.microsoft.com/office/drawing/2016/5/10/chartex" xmlns:cx5="http://schemas.microsoft.com/office/drawing/2016/5/11/chartex" xmlns:cx6="http://schemas.microsoft.com/office/drawing/2016/5/12/chartex" xmlns:cx7="http://schemas.microsoft.com/office/drawing/2016/5/13/chartex" xmlns:cx8="http://schemas.microsoft.com/office/drawing/2016/5/14/chartex" xmlns:mc="http://schemas.openxmlformats.org/markup-compatibility/2006" xmlns:aink="http://schemas.microsoft.com/office/drawing/2016/ink" xmlns:am3d="http://schemas.microsoft.com/office/drawing/2017/model3d" xmlns:o="urn:schemas-microsoft-com:office:office" xmlns:oel="http://schemas.microsoft.com/office/2019/extlst" xmlns:r="http://schemas.openxmlformats.org/officeDocument/2006/relationships" xmlns:m="http://schemas.openxmlformats.org/officeDocument/2006/math" xmlns:v="urn:schemas-microsoft-com:vml" xmlns:wp14="http://schemas.microsoft.com/office/word/2010/wordprocessingDrawing" xmlns:wp="http://schemas.openxmlformats.org/drawingml/2006/wordprocessingDrawing" xmlns:w10="urn:schemas-microsoft-com:office:word" xmlns:w="http://schemas.openxmlformats.org/wordprocessingml/2006/main" xmlns:w14="http://schemas.microsoft.com/office/word/2010/wordml" xmlns:w15="http://schemas.microsoft.com/office/word/2012/wordml" xmlns:w16cex="http://schemas.microsoft.com/office/word/2018/wordml/cex" xmlns:w16cid="http://schemas.microsoft.com/office/word/2016/wordml/cid" xmlns:w16="http://schemas.microsoft.com/office/word/2018/wordml" xmlns:w16sdtdh="http://schemas.microsoft.com/office/word/2020/wordml/sdtdatahash" xmlns:w16se="http://schemas.microsoft.com/office/word/2015/wordml/symex" xmlns:wpg="http://schemas.microsoft.com/office/word/2010/wordprocessingGroup" xmlns:wpi="http://schemas.microsoft.com/office/word/2010/wordprocessingInk" xmlns:wne="http://schemas.microsoft.com/office/word/2006/wordml" xmlns:wps="http://schemas.microsoft.com/office/word/2010/wordprocessingShape" mc:Ignorable="w14 w15 w16se w16cid w16 w16cex w16sdtdh wp14">
+  <w:tbl>
+    <w:tblPr>
+      <w:tblStyle w:val="TableGrid"/>
+      <w:tblW w:w="0" w:type="auto"/>
+      <w:tblBorders>
+        <w:top w:val="none" w:sz="0" w:space="0" w:color="auto"/>
+        <w:left w:val="none" w:sz="0" w:space="0" w:color="auto"/>
+        <w:bottom w:val="none" w:sz="0" w:space="0" w:color="auto"/>
+        <w:right w:val="none" w:sz="0" w:space="0" w:color="auto"/>
+        <w:insideH w:val="none" w:sz="0" w:space="0" w:color="auto"/>
+        <w:insideV w:val="none" w:sz="0" w:space="0" w:color="auto"/>
+      </w:tblBorders>
+      <w:tblLook w:val="04A0" w:firstRow="1" w:lastRow="0" w:firstColumn="1" w:lastColumn="0" w:noHBand="0" w:noVBand="1"/>
+    </w:tblPr>
+    <w:tblGrid>
+      <w:gridCol w:w="7338"/>
+      <w:gridCol w:w="5118"/>
+    </w:tblGrid>
+    <w:tr>
+      <w:tc>
+        <w:tcPr>
+          <w:tcW w:w="7338" w:type="dxa"/>
+        </w:tcPr>
+        <w:p>
+          <w:pPr>
+            <w:pStyle w:val="Header"/>
+            <w:jc w:val="right"/>
+            <w:rPr>
+              <w:rFonts w:ascii="Oxygen" w:hAnsi="Oxygen"/>
+              <w:sz w:val="16"/>
+              <w:szCs w:val="16"/>
+            </w:rPr>
+          </w:pPr>
+          <w:r>
+            <w:rPr>
+              <w:rFonts w:ascii="Oxygen" w:hAnsi="Oxygen"/>
+              <w:noProof/>
+              <w:sz w:val="16"/>
+              <w:szCs w:val="16"/>
+              <w:lang w:eastAsia="en-AU"/>
+            </w:rPr>
+            <w:drawing>
+              <wp:inline distT="0" distB="0" distL="0" distR="0" wp14:anchorId="00FF1494" wp14:editId="54C52CF5">
+                <wp:extent cx="1811866" cy="844420"/>
+                <wp:effectExtent l="0" t="0" r="0" b="0"/>
+                <wp:docPr id="667264876" name="Picture 667264876"/>
+                <wp:cNvGraphicFramePr>
+                  <a:graphicFrameLocks xmlns:a="http://schemas.openxmlformats.org/drawingml/2006/main" noChangeAspect="1"/>
+                </wp:cNvGraphicFramePr>
+                <a:graphic xmlns:a="http://schemas.openxmlformats.org/drawingml/2006/main">
+                  <a:graphicData uri="http://schemas.openxmlformats.org/drawingml/2006/picture">
+                    <pic:pic xmlns:pic="http://schemas.openxmlformats.org/drawingml/2006/picture">
+                      <pic:nvPicPr>
+                        <pic:cNvPr id="0" name="Picture 1"/>
+                        <pic:cNvPicPr>
+                          <a:picLocks noChangeAspect="1" noChangeArrowheads="1"/>
+                        </pic:cNvPicPr>
+                      </pic:nvPicPr>
+                      <pic:blipFill>
+                        <a:blip r:embed="rId1">
+                          <a:extLst>
+                            <a:ext uri="{28A0092B-C50C-407E-A947-70E740481C1C}">
+                              <a14:useLocalDpi xmlns:a14="http://schemas.microsoft.com/office/drawing/2010/main" val="0"/>
+                            </a:ext>
+                          </a:extLst>
+                        </a:blip>
+                        <a:srcRect/>
+                        <a:stretch>
+                          <a:fillRect/>
+                        </a:stretch>
+                      </pic:blipFill>
+                      <pic:spPr bwMode="auto">
+                        <a:xfrm>
+                          <a:off x="0" y="0"/>
+                          <a:ext cx="1824578" cy="850345"/>
+                        </a:xfrm>
+                        <a:prstGeom prst="rect">
+                          <a:avLst/>
+                        </a:prstGeom>
+                        <a:noFill/>
+                        <a:ln>
+                          <a:noFill/>
+                        </a:ln>
+                      </pic:spPr>
+                    </pic:pic>
+                  </a:graphicData>
+                </a:graphic>
+              </wp:inline>
+            </w:drawing>
+          </w:r>
+        </w:p>
+      </w:tc>
+      <w:tc>
+        <w:tcPr>
+          <w:tcW w:w="5118" w:type="dxa"/>
+        </w:tcPr>
+        <w:p>
+          <w:pPr>
+            <w:pStyle w:val="Header"/>
+            <w:jc w:val="center"/>
+            <w:rPr>
+              <w:rFonts w:ascii="Oxygen" w:hAnsi="Oxygen"/>
+              <w:sz w:val="16"/>
+              <w:szCs w:val="16"/>
+            </w:rPr>
+          </w:pPr>
+          <w:r>
+            <w:rPr>
+              <w:rFonts w:ascii="Oxygen" w:hAnsi="Oxygen"/>
+              <w:sz w:val="16"/>
+              <w:szCs w:val="16"/>
+            </w:rPr>
+            <w:t xml:space="preserve">                                                                   </w:t>
+          </w:r>
+          <w:r>
+            <w:rPr>
+              <w:rFonts w:ascii="Oxygen" w:hAnsi="Oxygen"/>
+              <w:sz w:val="16"/>
+              <w:szCs w:val="16"/>
+            </w:rPr>
+            <w:fldChar w:fldCharType="begin"/>
+          </w:r>
+          <w:r>
+            <w:rPr>
+              <w:rFonts w:ascii="Oxygen" w:hAnsi="Oxygen"/>
+              <w:sz w:val="16"/>
+              <w:szCs w:val="16"/>
+            </w:rPr>
+            <w:instrText xml:space="preserve"> PAGE   \* MERGEFORMAT </w:instrText>
+          </w:r>
+          <w:r>
+            <w:rPr>
+              <w:rFonts w:ascii="Oxygen" w:hAnsi="Oxygen"/>
+              <w:sz w:val="16"/>
+              <w:szCs w:val="16"/>
+            </w:rPr>
+            <w:fldChar w:fldCharType="separate"/>
+          </w:r>
+          <w:r>
+            <w:rPr>
+              <w:rFonts w:ascii="Oxygen" w:hAnsi="Oxygen"/>
+              <w:noProof/>
+              <w:sz w:val="16"/>
+              <w:szCs w:val="16"/>
+            </w:rPr>
+            <w:t>1</w:t>
+          </w:r>
+          <w:r>
+            <w:rPr>
+              <w:rFonts w:ascii="Oxygen" w:hAnsi="Oxygen"/>
+              <w:noProof/>
+              <w:sz w:val="16"/>
+              <w:szCs w:val="16"/>
+            </w:rPr>
+            <w:fldChar w:fldCharType="end"/>
+          </w:r>
+        </w:p>
+      </w:tc>
+    </w:tr>
+  </w:tbl>
+  <w:p>
+    <w:pPr>
+      <w:pStyle w:val="Header"/>
+    </w:pPr>
+  </w:p>
   <w:p>
     <w:pPr>
       <w:pStyle w:val="BodyText"/>
@@ -5155,104 +4847,12 @@
         <w:sz w:val="20"/>
       </w:rPr>
     </w:pPr>
-    <w:r>
-      <w:pict w14:anchorId="18A236D9">
-        <v:group id="_x0000_s2057" style="position:absolute;margin-left:0;margin-top:.95pt;width:612pt;height:9.85pt;z-index:-15921152;mso-position-horizontal-relative:page;mso-position-vertical-relative:page" coordorigin=",19" coordsize="12240,197">
-          <v:shape id="_x0000_s2060" style="position:absolute;left:19;top:19;width:12221;height:197" coordorigin="19,19" coordsize="12221,197" path="m12240,19r,l120,19,19,19r,197l120,216r12120,l12240,216r,-197xe" fillcolor="#f60" stroked="f">
-            <v:path arrowok="t"/>
-          </v:shape>
-          <v:rect id="_x0000_s2059" style="position:absolute;left:9;top:211;width:12231;height:5" fillcolor="#5ba7ce" stroked="f"/>
-          <v:rect id="_x0000_s2058" style="position:absolute;top:19;width:20;height:197" stroked="f"/>
-          <w10:wrap anchorx="page" anchory="page"/>
-        </v:group>
-      </w:pict>
-    </w:r>
-    <w:r>
-      <w:pict w14:anchorId="221EDE41">
-        <v:group id="_x0000_s2054" style="position:absolute;margin-left:.95pt;margin-top:13.7pt;width:611.05pt;height:19.7pt;z-index:-15920640;mso-position-horizontal-relative:page;mso-position-vertical-relative:page" coordorigin="19,274" coordsize="12221,394">
-          <v:shape id="_x0000_s2056" style="position:absolute;left:19;top:273;width:12221;height:394" coordorigin="19,274" coordsize="12221,394" o:spt="100" adj="0,,0" path="m1969,274l19,274r,4l19,298r,345l19,667r1950,l1969,643r,-345l1969,278r,-4xm12240,274r-10213,l2027,274r-20,l2007,667r101,l12240,667r,l12240,278r,-4l12240,274xe" fillcolor="black [3200]" strokecolor="#f2f2f2 [3041]" strokeweight="3pt">
-            <v:stroke joinstyle="round"/>
-            <v:shadow type="perspective" color="#7f7f7f [1601]" opacity=".5" offset="1pt" offset2="-1pt"/>
-            <v:formulas/>
-            <v:path arrowok="t" o:connecttype="segments"/>
-          </v:shape>
-          <v:rect id="_x0000_s2055" style="position:absolute;left:1968;top:273;width:58;height:394" fillcolor="black [3200]" strokecolor="#f2f2f2 [3041]" strokeweight="3pt">
-            <v:shadow type="perspective" color="#7f7f7f [1601]" opacity=".5" offset="1pt" offset2="-1pt"/>
-          </v:rect>
-          <w10:wrap anchorx="page" anchory="page"/>
-        </v:group>
-      </w:pict>
-    </w:r>
-    <w:r>
-      <w:pict w14:anchorId="154118AA">
-        <v:shapetype id="_x0000_t202" coordsize="21600,21600" o:spt="202" path="m,l,21600r21600,l21600,xe">
-          <v:stroke joinstyle="miter"/>
-          <v:path gradientshapeok="t" o:connecttype="rect"/>
-        </v:shapetype>
-        <v:shape id="_x0000_s2053" type="#_x0000_t202" style="position:absolute;margin-left:104.4pt;margin-top:15.75pt;width:83.05pt;height:18.1pt;z-index:-15920128;mso-position-horizontal-relative:page;mso-position-vertical-relative:page" filled="f" stroked="f">
-          <v:textbox inset="0,0,0,0">
-            <w:txbxContent>
-              <w:p>
-                <w:pPr>
-                  <w:spacing w:line="347" w:lineRule="exact"/>
-                  <w:ind w:left="20"/>
-                  <w:rPr>
-                    <w:rFonts w:ascii="Carlito"/>
-                    <w:b/>
-                    <w:sz w:val="32"/>
-                  </w:rPr>
-                </w:pPr>
-                <w:r>
-                  <w:rPr>
-                    <w:rFonts w:ascii="Carlito"/>
-                    <w:b/>
-                    <w:color w:val="F8F8F8"/>
-                    <w:sz w:val="32"/>
-                  </w:rPr>
-                  <w:t>ELECTRICITY</w:t>
-                </w:r>
-              </w:p>
-            </w:txbxContent>
-          </v:textbox>
-          <w10:wrap anchorx="page" anchory="page"/>
-        </v:shape>
-      </w:pict>
-    </w:r>
-    <w:r>
-      <w:pict w14:anchorId="7D5BFC4F">
-        <v:shape id="_x0000_s2052" type="#_x0000_t202" style="position:absolute;margin-left:47pt;margin-top:16.65pt;width:48.5pt;height:15.95pt;z-index:-15919616;mso-position-horizontal-relative:page;mso-position-vertical-relative:page" filled="f" stroked="f">
-          <v:textbox inset="0,0,0,0">
-            <w:txbxContent>
-              <w:p>
-                <w:pPr>
-                  <w:spacing w:line="304" w:lineRule="exact"/>
-                  <w:ind w:left="20"/>
-                  <w:rPr>
-                    <w:rFonts w:ascii="Carlito"/>
-                    <w:sz w:val="28"/>
-                  </w:rPr>
-                </w:pPr>
-                <w:r>
-                  <w:rPr>
-                    <w:rFonts w:ascii="Carlito"/>
-                    <w:color w:val="F8F8F8"/>
-                    <w:sz w:val="28"/>
-                  </w:rPr>
-                  <w:t>PHYSICS</w:t>
-                </w:r>
-              </w:p>
-            </w:txbxContent>
-          </v:textbox>
-          <w10:wrap anchorx="page" anchory="page"/>
-        </v:shape>
-      </w:pict>
-    </w:r>
   </w:p>
 </w:hdr>
 </file>
 
 <file path=word/numbering.xml><?xml version="1.0" encoding="utf-8"?>
-<w:numbering xmlns:wpc="http://schemas.microsoft.com/office/word/2010/wordprocessingCanvas" xmlns:cx="http://schemas.microsoft.com/office/drawing/2014/chartex" xmlns:cx1="http://schemas.microsoft.com/office/drawing/2015/9/8/chartex" xmlns:cx2="http://schemas.microsoft.com/office/drawing/2015/10/21/chartex" xmlns:cx3="http://schemas.microsoft.com/office/drawing/2016/5/9/chartex" xmlns:cx4="http://schemas.microsoft.com/office/drawing/2016/5/10/chartex" xmlns:cx5="http://schemas.microsoft.com/office/drawing/2016/5/11/chartex" xmlns:cx6="http://schemas.microsoft.com/office/drawing/2016/5/12/chartex" xmlns:cx7="http://schemas.microsoft.com/office/drawing/2016/5/13/chartex" xmlns:cx8="http://schemas.microsoft.com/office/drawing/2016/5/14/chartex" xmlns:mc="http://schemas.openxmlformats.org/markup-compatibility/2006" xmlns:aink="http://schemas.microsoft.com/office/drawing/2016/ink" xmlns:am3d="http://schemas.microsoft.com/office/drawing/2017/model3d" xmlns:o="urn:schemas-microsoft-com:office:office" xmlns:r="http://schemas.openxmlformats.org/officeDocument/2006/relationships" xmlns:m="http://schemas.openxmlformats.org/officeDocument/2006/math" xmlns:v="urn:schemas-microsoft-com:vml" xmlns:wp14="http://schemas.microsoft.com/office/word/2010/wordprocessingDrawing" xmlns:wp="http://schemas.openxmlformats.org/drawingml/2006/wordprocessingDrawing" xmlns:w10="urn:schemas-microsoft-com:office:word" xmlns:w="http://schemas.openxmlformats.org/wordprocessingml/2006/main" xmlns:w14="http://schemas.microsoft.com/office/word/2010/wordml" xmlns:w15="http://schemas.microsoft.com/office/word/2012/wordml" xmlns:w16cex="http://schemas.microsoft.com/office/word/2018/wordml/cex" xmlns:w16cid="http://schemas.microsoft.com/office/word/2016/wordml/cid" xmlns:w16="http://schemas.microsoft.com/office/word/2018/wordml" xmlns:w16se="http://schemas.microsoft.com/office/word/2015/wordml/symex" xmlns:wpg="http://schemas.microsoft.com/office/word/2010/wordprocessingGroup" xmlns:wpi="http://schemas.microsoft.com/office/word/2010/wordprocessingInk" xmlns:wne="http://schemas.microsoft.com/office/word/2006/wordml" xmlns:wps="http://schemas.microsoft.com/office/word/2010/wordprocessingShape" mc:Ignorable="w14 w15 w16se w16cid w16 w16cex wp14">
+<w:numbering xmlns:wpc="http://schemas.microsoft.com/office/word/2010/wordprocessingCanvas" xmlns:cx="http://schemas.microsoft.com/office/drawing/2014/chartex" xmlns:cx1="http://schemas.microsoft.com/office/drawing/2015/9/8/chartex" xmlns:cx2="http://schemas.microsoft.com/office/drawing/2015/10/21/chartex" xmlns:cx3="http://schemas.microsoft.com/office/drawing/2016/5/9/chartex" xmlns:cx4="http://schemas.microsoft.com/office/drawing/2016/5/10/chartex" xmlns:cx5="http://schemas.microsoft.com/office/drawing/2016/5/11/chartex" xmlns:cx6="http://schemas.microsoft.com/office/drawing/2016/5/12/chartex" xmlns:cx7="http://schemas.microsoft.com/office/drawing/2016/5/13/chartex" xmlns:cx8="http://schemas.microsoft.com/office/drawing/2016/5/14/chartex" xmlns:mc="http://schemas.openxmlformats.org/markup-compatibility/2006" xmlns:aink="http://schemas.microsoft.com/office/drawing/2016/ink" xmlns:am3d="http://schemas.microsoft.com/office/drawing/2017/model3d" xmlns:o="urn:schemas-microsoft-com:office:office" xmlns:oel="http://schemas.microsoft.com/office/2019/extlst" xmlns:r="http://schemas.openxmlformats.org/officeDocument/2006/relationships" xmlns:m="http://schemas.openxmlformats.org/officeDocument/2006/math" xmlns:v="urn:schemas-microsoft-com:vml" xmlns:wp14="http://schemas.microsoft.com/office/word/2010/wordprocessingDrawing" xmlns:wp="http://schemas.openxmlformats.org/drawingml/2006/wordprocessingDrawing" xmlns:w10="urn:schemas-microsoft-com:office:word" xmlns:w="http://schemas.openxmlformats.org/wordprocessingml/2006/main" xmlns:w14="http://schemas.microsoft.com/office/word/2010/wordml" xmlns:w15="http://schemas.microsoft.com/office/word/2012/wordml" xmlns:w16cex="http://schemas.microsoft.com/office/word/2018/wordml/cex" xmlns:w16cid="http://schemas.microsoft.com/office/word/2016/wordml/cid" xmlns:w16="http://schemas.microsoft.com/office/word/2018/wordml" xmlns:w16sdtdh="http://schemas.microsoft.com/office/word/2020/wordml/sdtdatahash" xmlns:w16se="http://schemas.microsoft.com/office/word/2015/wordml/symex" xmlns:wpg="http://schemas.microsoft.com/office/word/2010/wordprocessingGroup" xmlns:wpi="http://schemas.microsoft.com/office/word/2010/wordprocessingInk" xmlns:wne="http://schemas.microsoft.com/office/word/2006/wordml" xmlns:wps="http://schemas.microsoft.com/office/word/2010/wordprocessingShape" mc:Ignorable="w14 w15 w16se w16cid w16 w16cex w16sdtdh wp14">
   <w:abstractNum w:abstractNumId="0" w15:restartNumberingAfterBreak="0">
     <w:nsid w:val="06DC620E"/>
     <w:multiLevelType w:val="hybridMultilevel"/>
@@ -5483,17 +5083,17 @@
       </w:rPr>
     </w:lvl>
   </w:abstractNum>
-  <w:num w:numId="1">
+  <w:num w:numId="1" w16cid:durableId="1452673697">
     <w:abstractNumId w:val="1"/>
   </w:num>
-  <w:num w:numId="2">
+  <w:num w:numId="2" w16cid:durableId="1905942405">
     <w:abstractNumId w:val="0"/>
   </w:num>
 </w:numbering>
 </file>
 
 <file path=word/styles.xml><?xml version="1.0" encoding="utf-8"?>
-<w:styles xmlns:mc="http://schemas.openxmlformats.org/markup-compatibility/2006" xmlns:r="http://schemas.openxmlformats.org/officeDocument/2006/relationships" xmlns:w="http://schemas.openxmlformats.org/wordprocessingml/2006/main" xmlns:w14="http://schemas.microsoft.com/office/word/2010/wordml" xmlns:w15="http://schemas.microsoft.com/office/word/2012/wordml" xmlns:w16cex="http://schemas.microsoft.com/office/word/2018/wordml/cex" xmlns:w16cid="http://schemas.microsoft.com/office/word/2016/wordml/cid" xmlns:w16="http://schemas.microsoft.com/office/word/2018/wordml" xmlns:w16se="http://schemas.microsoft.com/office/word/2015/wordml/symex" mc:Ignorable="w14 w15 w16se w16cid w16 w16cex">
+<w:styles xmlns:mc="http://schemas.openxmlformats.org/markup-compatibility/2006" xmlns:r="http://schemas.openxmlformats.org/officeDocument/2006/relationships" xmlns:w="http://schemas.openxmlformats.org/wordprocessingml/2006/main" xmlns:w14="http://schemas.microsoft.com/office/word/2010/wordml" xmlns:w15="http://schemas.microsoft.com/office/word/2012/wordml" xmlns:w16cex="http://schemas.microsoft.com/office/word/2018/wordml/cex" xmlns:w16cid="http://schemas.microsoft.com/office/word/2016/wordml/cid" xmlns:w16="http://schemas.microsoft.com/office/word/2018/wordml" xmlns:w16sdtdh="http://schemas.microsoft.com/office/word/2020/wordml/sdtdatahash" xmlns:w16se="http://schemas.microsoft.com/office/word/2015/wordml/symex" mc:Ignorable="w14 w15 w16se w16cid w16 w16cex w16sdtdh">
   <w:docDefaults>
     <w:rPrDefault>
       <w:rPr>
@@ -6065,6 +5665,30 @@
       <w:rFonts w:ascii="Arial" w:eastAsia="Arial" w:hAnsi="Arial" w:cs="Arial"/>
     </w:rPr>
   </w:style>
+  <w:style w:type="table" w:styleId="TableGrid">
+    <w:name w:val="Table Grid"/>
+    <w:basedOn w:val="TableNormal"/>
+    <w:uiPriority w:val="39"/>
+    <w:rsid w:val="00AB690C"/>
+    <w:pPr>
+      <w:widowControl/>
+      <w:autoSpaceDE/>
+      <w:autoSpaceDN/>
+    </w:pPr>
+    <w:rPr>
+      <w:lang w:val="en-AU"/>
+    </w:rPr>
+    <w:tblPr>
+      <w:tblBorders>
+        <w:top w:val="single" w:sz="4" w:space="0" w:color="auto"/>
+        <w:left w:val="single" w:sz="4" w:space="0" w:color="auto"/>
+        <w:bottom w:val="single" w:sz="4" w:space="0" w:color="auto"/>
+        <w:right w:val="single" w:sz="4" w:space="0" w:color="auto"/>
+        <w:insideH w:val="single" w:sz="4" w:space="0" w:color="auto"/>
+        <w:insideV w:val="single" w:sz="4" w:space="0" w:color="auto"/>
+      </w:tblBorders>
+    </w:tblPr>
+  </w:style>
 </w:styles>
 </file>
 

</xml_diff>